<commit_message>
edit readme, move annotations and add test_inf, rub_opd
</commit_message>
<xml_diff>
--- a/Информатика/Тесты/тест2_аттестующий.docx
+++ b/Информатика/Тесты/тест2_аттестующий.docx
@@ -4,9 +4,18 @@
   <w:body>
     <w:p>
       <w:r>
-        <w:t>ллллллоооолллл</w:t>
+        <w:t xml:space="preserve">Мне пока впадлу всё переписывать, так что берите тут </w:t>
       </w:r>
+      <w:hyperlink r:id="rId4" w:history="1">
+        <w:r>
+          <w:rPr>
+            <w:rStyle w:val="a3"/>
+          </w:rPr>
+          <w:t>https://github.com/maxbarsukov/itmo</w:t>
+        </w:r>
+      </w:hyperlink>
     </w:p>
+    <w:p/>
     <w:sectPr>
       <w:pgSz w:w="11906" w:h="16838"/>
       <w:pgMar w:top="1134" w:right="850" w:bottom="1134" w:left="1701" w:header="708" w:footer="708" w:gutter="0"/>
@@ -445,6 +454,29 @@
     <w:semiHidden/>
     <w:unhideWhenUsed/>
   </w:style>
+  <w:style w:type="character" w:styleId="a3">
+    <w:name w:val="Hyperlink"/>
+    <w:basedOn w:val="a0"/>
+    <w:uiPriority w:val="99"/>
+    <w:unhideWhenUsed/>
+    <w:rsid w:val="005A723D"/>
+    <w:rPr>
+      <w:color w:val="0563C1" w:themeColor="hyperlink"/>
+      <w:u w:val="single"/>
+    </w:rPr>
+  </w:style>
+  <w:style w:type="character" w:styleId="a4">
+    <w:name w:val="Unresolved Mention"/>
+    <w:basedOn w:val="a0"/>
+    <w:uiPriority w:val="99"/>
+    <w:semiHidden/>
+    <w:unhideWhenUsed/>
+    <w:rsid w:val="005A723D"/>
+    <w:rPr>
+      <w:color w:val="605E5C"/>
+      <w:shd w:val="clear" w:color="auto" w:fill="E1DFDD"/>
+    </w:rPr>
+  </w:style>
 </w:styles>
 </file>
 

</xml_diff>